<commit_message>
Adiciona especificação e modelagem do UC25 - Manter funcionários
</commit_message>
<xml_diff>
--- a/3. Desenvolvimento/3. Implementacao/COMCER - Guia de Implementacao v1.0.docx
+++ b/3. Desenvolvimento/3. Implementacao/COMCER - Guia de Implementacao v1.0.docx
@@ -7,6 +7,7 @@
       <w:pPr>
         <w:spacing w:before="120" w:after="120"/>
       </w:pPr>
+      <w:bookmarkStart w:id="25" w:name="_GoBack"/>
     </w:p>
     <w:p>
       <w:pPr>
@@ -1641,6 +1642,7 @@
       <w:pPr>
         <w:pStyle w:val="23"/>
         <w:numPr>
+          <w:ilvl w:val="0"/>
           <w:numId w:val="0"/>
         </w:numPr>
         <w:ind w:left="360" w:leftChars="0" w:firstLine="704" w:firstLineChars="0"/>
@@ -1680,6 +1682,7 @@
       <w:pPr>
         <w:pStyle w:val="23"/>
         <w:numPr>
+          <w:ilvl w:val="0"/>
           <w:numId w:val="0"/>
         </w:numPr>
         <w:ind w:left="360" w:leftChars="0" w:firstLine="704" w:firstLineChars="0"/>
@@ -1719,6 +1722,7 @@
       <w:pPr>
         <w:pStyle w:val="23"/>
         <w:numPr>
+          <w:ilvl w:val="0"/>
           <w:numId w:val="0"/>
         </w:numPr>
         <w:ind w:left="360" w:leftChars="0"/>
@@ -2189,6 +2193,46 @@
       <w:pPr>
         <w:pStyle w:val="23"/>
         <w:numPr>
+          <w:ilvl w:val="1"/>
+          <w:numId w:val="4"/>
+        </w:numPr>
+        <w:ind w:left="1440" w:leftChars="0" w:hanging="360" w:firstLineChars="0"/>
+        <w:jc w:val="both"/>
+        <w:rPr>
+          <w:rStyle w:val="13"/>
+          <w:rFonts w:hint="default" w:ascii="Helvetica" w:hAnsi="Helvetica" w:eastAsia="Helvetica" w:cs="Helvetica"/>
+          <w:b w:val="0"/>
+          <w:i w:val="0"/>
+          <w:iCs w:val="0"/>
+          <w:caps w:val="0"/>
+          <w:color w:val="auto"/>
+          <w:spacing w:val="0"/>
+          <w:sz w:val="20"/>
+          <w:u w:val="none"/>
+          <w:lang w:val="en-US" w:eastAsia="pt-BR" w:bidi="ar-SA"/>
+        </w:rPr>
+      </w:pPr>
+      <w:r>
+        <w:rPr>
+          <w:rStyle w:val="13"/>
+          <w:rFonts w:hint="default" w:ascii="Helvetica" w:hAnsi="Helvetica" w:eastAsia="Helvetica" w:cs="Helvetica"/>
+          <w:b w:val="0"/>
+          <w:i w:val="0"/>
+          <w:iCs w:val="0"/>
+          <w:caps w:val="0"/>
+          <w:color w:val="auto"/>
+          <w:spacing w:val="0"/>
+          <w:sz w:val="20"/>
+          <w:u w:val="none"/>
+          <w:lang w:val="en-US" w:eastAsia="pt-BR" w:bidi="ar-SA"/>
+        </w:rPr>
+        <w:t>Tabelas e colunas de banco de dados.</w:t>
+      </w:r>
+    </w:p>
+    <w:p>
+      <w:pPr>
+        <w:pStyle w:val="23"/>
+        <w:numPr>
           <w:ilvl w:val="0"/>
           <w:numId w:val="0"/>
         </w:numPr>
@@ -2449,7 +2493,6 @@
           <w:lang w:val="en-US" w:eastAsia="pt-BR"/>
         </w:rPr>
         <w:tab/>
-        <w:t/>
       </w:r>
       <w:r>
         <w:rPr>
@@ -2721,6 +2764,12 @@
           <w:lang w:val="en-US" w:eastAsia="pt-BR"/>
         </w:rPr>
         <w:tab/>
+      </w:r>
+      <w:r>
+        <w:rPr>
+          <w:rFonts w:hint="default"/>
+          <w:lang w:val="en-US" w:eastAsia="pt-BR"/>
+        </w:rPr>
         <w:t>Interfaces de serviço devem possuir o prefixo “IServicoDe&lt;Nome&gt;”.</w:t>
       </w:r>
     </w:p>
@@ -2737,6 +2786,12 @@
           <w:lang w:val="en-US" w:eastAsia="pt-BR"/>
         </w:rPr>
         <w:tab/>
+      </w:r>
+      <w:r>
+        <w:rPr>
+          <w:rFonts w:hint="default"/>
+          <w:lang w:val="en-US" w:eastAsia="pt-BR"/>
+        </w:rPr>
         <w:t>Exemplo:</w:t>
       </w:r>
     </w:p>
@@ -2756,7 +2811,6 @@
           <w:lang w:val="en-US" w:eastAsia="pt-BR"/>
         </w:rPr>
         <w:tab/>
-        <w:t/>
       </w:r>
       <w:r>
         <w:rPr>
@@ -3666,8 +3720,6 @@
         </w:rPr>
         <w:t>Todo conversor deve possuir testes unitários;</w:t>
       </w:r>
-      <w:bookmarkStart w:id="25" w:name="_GoBack"/>
-      <w:bookmarkEnd w:id="25"/>
     </w:p>
     <w:p>
       <w:pPr>
@@ -3676,8 +3728,8 @@
           <w:lang w:val="pt-PT"/>
         </w:rPr>
       </w:pPr>
-      <w:bookmarkStart w:id="23" w:name="_Toc105989069"/>
-      <w:bookmarkStart w:id="24" w:name="_Toc29307"/>
+      <w:bookmarkStart w:id="23" w:name="_Toc29307"/>
+      <w:bookmarkStart w:id="24" w:name="_Toc105989069"/>
       <w:r>
         <w:rPr>
           <w:lang w:val="pt-PT"/>
@@ -3701,6 +3753,7 @@
         <w:t>[Esta seção deve descrever, caso existam, diretrizes e estratégias a serem usadas no desenvolvimento].</w:t>
       </w:r>
     </w:p>
+    <w:bookmarkEnd w:id="25"/>
     <w:sectPr>
       <w:headerReference r:id="rId5" w:type="first"/>
       <w:footerReference r:id="rId8" w:type="first"/>
@@ -3760,6 +3813,12 @@
           <w:insideH w:val="none" w:color="auto" w:sz="0" w:space="0"/>
           <w:insideV w:val="none" w:color="auto" w:sz="0" w:space="0"/>
         </w:tblBorders>
+        <w:tblCellMar>
+          <w:top w:w="0" w:type="dxa"/>
+          <w:left w:w="70" w:type="dxa"/>
+          <w:bottom w:w="0" w:type="dxa"/>
+          <w:right w:w="70" w:type="dxa"/>
+        </w:tblCellMar>
       </w:tblPrEx>
       <w:trPr>
         <w:cantSplit/>
@@ -3792,6 +3851,12 @@
               <w15:dataBinding w:prefixMappings="xmlns:ns0='http://schemas.openxmlformats.org/officeDocument/2006/extended-properties' " w:xpath="/ns0:Properties[1]/ns0:Manager[1]" w:storeItemID="{6668398D-A668-4E3E-A5EB-62B293D839F1}"/>
               <w:text/>
             </w:sdtPr>
+            <w:sdtEndPr>
+              <w:rPr>
+                <w:rFonts w:hint="default"/>
+                <w:lang w:val="en-US"/>
+              </w:rPr>
+            </w:sdtEndPr>
             <w:sdtContent>
               <w:r>
                 <w:rPr>
@@ -5630,6 +5695,7 @@
   </w:style>
   <w:style w:type="paragraph" w:customStyle="1" w:styleId="5">
     <w:name w:val="F88F7CD6BC044BAF93C0151798BD6233"/>
+    <w:qFormat/>
     <w:uiPriority w:val="0"/>
     <w:pPr>
       <w:spacing w:after="160" w:line="259" w:lineRule="auto"/>
@@ -5643,6 +5709,7 @@
   </w:style>
   <w:style w:type="paragraph" w:customStyle="1" w:styleId="6">
     <w:name w:val="BD72A9BF7CD34115B9D1614B5D4C8A42"/>
+    <w:qFormat/>
     <w:uiPriority w:val="0"/>
     <w:pPr>
       <w:spacing w:after="160" w:line="259" w:lineRule="auto"/>

</xml_diff>